<commit_message>
creating API(Adding a new transaction to the Blockchain for getting 훈Coin when someone mine block
</commit_message>
<xml_diff>
--- a/2.암호화폐.docx
+++ b/2.암호화폐.docx
@@ -26,13 +26,23 @@
         </w:rPr>
         <w:t xml:space="preserve">. </w:t>
       </w:r>
-      <w:r>
-        <w:rPr>
-          <w:rFonts w:hint="eastAsia"/>
-          <w:sz w:val="40"/>
-          <w:szCs w:val="40"/>
-        </w:rPr>
-        <w:t>비트코인이란?</w:t>
+      <w:proofErr w:type="spellStart"/>
+      <w:r>
+        <w:rPr>
+          <w:rFonts w:hint="eastAsia"/>
+          <w:sz w:val="40"/>
+          <w:szCs w:val="40"/>
+        </w:rPr>
+        <w:t>비트코인이란</w:t>
+      </w:r>
+      <w:proofErr w:type="spellEnd"/>
+      <w:r>
+        <w:rPr>
+          <w:rFonts w:hint="eastAsia"/>
+          <w:sz w:val="40"/>
+          <w:szCs w:val="40"/>
+        </w:rPr>
+        <w:t>?</w:t>
       </w:r>
     </w:p>
     <w:p>
@@ -69,13 +79,23 @@
         </w:rPr>
         <w:t xml:space="preserve">. </w:t>
       </w:r>
-      <w:r>
-        <w:rPr>
-          <w:rFonts w:hint="eastAsia"/>
-          <w:sz w:val="40"/>
-          <w:szCs w:val="40"/>
-        </w:rPr>
-        <w:t>비트코인의 자체적인 통화 정책(소프트웨어에 의해 통제)</w:t>
+      <w:proofErr w:type="spellStart"/>
+      <w:r>
+        <w:rPr>
+          <w:rFonts w:hint="eastAsia"/>
+          <w:sz w:val="40"/>
+          <w:szCs w:val="40"/>
+        </w:rPr>
+        <w:t>비트코인의</w:t>
+      </w:r>
+      <w:proofErr w:type="spellEnd"/>
+      <w:r>
+        <w:rPr>
+          <w:rFonts w:hint="eastAsia"/>
+          <w:sz w:val="40"/>
+          <w:szCs w:val="40"/>
+        </w:rPr>
+        <w:t xml:space="preserve"> 자체적인 통화 정책(소프트웨어에 의해 통제)</w:t>
       </w:r>
     </w:p>
     <w:p>
@@ -146,13 +166,23 @@
         </w:rPr>
         <w:t xml:space="preserve">. </w:t>
       </w:r>
-      <w:r>
-        <w:rPr>
-          <w:rFonts w:hint="eastAsia"/>
-          <w:sz w:val="40"/>
-          <w:szCs w:val="40"/>
-        </w:rPr>
-        <w:t>비트코인 채굴 가상체험</w:t>
+      <w:proofErr w:type="spellStart"/>
+      <w:r>
+        <w:rPr>
+          <w:rFonts w:hint="eastAsia"/>
+          <w:sz w:val="40"/>
+          <w:szCs w:val="40"/>
+        </w:rPr>
+        <w:t>비트코인</w:t>
+      </w:r>
+      <w:proofErr w:type="spellEnd"/>
+      <w:r>
+        <w:rPr>
+          <w:rFonts w:hint="eastAsia"/>
+          <w:sz w:val="40"/>
+          <w:szCs w:val="40"/>
+        </w:rPr>
+        <w:t xml:space="preserve"> 채굴 가상체험</w:t>
       </w:r>
     </w:p>
     <w:p>
@@ -373,7 +403,23 @@
           <w:sz w:val="40"/>
           <w:szCs w:val="40"/>
         </w:rPr>
-        <w:t>. How do Mempools work?</w:t>
+        <w:t xml:space="preserve">. How do </w:t>
+      </w:r>
+      <w:proofErr w:type="spellStart"/>
+      <w:r>
+        <w:rPr>
+          <w:sz w:val="40"/>
+          <w:szCs w:val="40"/>
+        </w:rPr>
+        <w:t>Mempools</w:t>
+      </w:r>
+      <w:proofErr w:type="spellEnd"/>
+      <w:r>
+        <w:rPr>
+          <w:sz w:val="40"/>
+          <w:szCs w:val="40"/>
+        </w:rPr>
+        <w:t xml:space="preserve"> work?</w:t>
       </w:r>
     </w:p>
     <w:p>
@@ -511,7 +557,23 @@
           <w:sz w:val="40"/>
           <w:szCs w:val="40"/>
         </w:rPr>
-        <w:t>its to taget conversion</w:t>
+        <w:t xml:space="preserve">its to </w:t>
+      </w:r>
+      <w:proofErr w:type="spellStart"/>
+      <w:r>
+        <w:rPr>
+          <w:sz w:val="40"/>
+          <w:szCs w:val="40"/>
+        </w:rPr>
+        <w:t>taget</w:t>
+      </w:r>
+      <w:proofErr w:type="spellEnd"/>
+      <w:r>
+        <w:rPr>
+          <w:sz w:val="40"/>
+          <w:szCs w:val="40"/>
+        </w:rPr>
+        <w:t xml:space="preserve"> conversion</w:t>
       </w:r>
       <w:r>
         <w:rPr>
@@ -546,13 +608,23 @@
         </w:rPr>
         <w:t xml:space="preserve">. </w:t>
       </w:r>
-      <w:r>
-        <w:rPr>
-          <w:rFonts w:hint="eastAsia"/>
-          <w:sz w:val="24"/>
-          <w:szCs w:val="24"/>
-        </w:rPr>
-        <w:t>비트코인이란?</w:t>
+      <w:proofErr w:type="spellStart"/>
+      <w:r>
+        <w:rPr>
+          <w:rFonts w:hint="eastAsia"/>
+          <w:sz w:val="24"/>
+          <w:szCs w:val="24"/>
+        </w:rPr>
+        <w:t>비트코인이란</w:t>
+      </w:r>
+      <w:proofErr w:type="spellEnd"/>
+      <w:r>
+        <w:rPr>
+          <w:rFonts w:hint="eastAsia"/>
+          <w:sz w:val="24"/>
+          <w:szCs w:val="24"/>
+        </w:rPr>
+        <w:t>?</w:t>
       </w:r>
     </w:p>
     <w:p>
@@ -599,7 +671,25 @@
           <w:sz w:val="24"/>
           <w:szCs w:val="24"/>
         </w:rPr>
-        <w:t>프로토콜(비트코인),</w:t>
+        <w:t>프로토콜(</w:t>
+      </w:r>
+      <w:proofErr w:type="spellStart"/>
+      <w:r>
+        <w:rPr>
+          <w:rFonts w:hint="eastAsia"/>
+          <w:sz w:val="24"/>
+          <w:szCs w:val="24"/>
+        </w:rPr>
+        <w:t>비트코인</w:t>
+      </w:r>
+      <w:proofErr w:type="spellEnd"/>
+      <w:r>
+        <w:rPr>
+          <w:rFonts w:hint="eastAsia"/>
+          <w:sz w:val="24"/>
+          <w:szCs w:val="24"/>
+        </w:rPr>
+        <w:t>),</w:t>
       </w:r>
       <w:r>
         <w:rPr>
@@ -724,13 +814,23 @@
         </w:rPr>
         <w:t xml:space="preserve">: </w:t>
       </w:r>
-      <w:r>
-        <w:rPr>
-          <w:rFonts w:hint="eastAsia"/>
-          <w:sz w:val="24"/>
-          <w:szCs w:val="24"/>
-        </w:rPr>
-        <w:t>이더리움,</w:t>
+      <w:proofErr w:type="spellStart"/>
+      <w:r>
+        <w:rPr>
+          <w:rFonts w:hint="eastAsia"/>
+          <w:sz w:val="24"/>
+          <w:szCs w:val="24"/>
+        </w:rPr>
+        <w:t>이더리움</w:t>
+      </w:r>
+      <w:proofErr w:type="spellEnd"/>
+      <w:r>
+        <w:rPr>
+          <w:rFonts w:hint="eastAsia"/>
+          <w:sz w:val="24"/>
+          <w:szCs w:val="24"/>
+        </w:rPr>
+        <w:t>,</w:t>
       </w:r>
       <w:r>
         <w:rPr>
@@ -974,7 +1074,25 @@
           <w:sz w:val="24"/>
           <w:szCs w:val="24"/>
         </w:rPr>
-        <w:t>코인에 기반되는 프로토콜에 투자</w:t>
+        <w:t xml:space="preserve">코인에 </w:t>
+      </w:r>
+      <w:proofErr w:type="spellStart"/>
+      <w:r>
+        <w:rPr>
+          <w:rFonts w:hint="eastAsia"/>
+          <w:sz w:val="24"/>
+          <w:szCs w:val="24"/>
+        </w:rPr>
+        <w:t>기반되는</w:t>
+      </w:r>
+      <w:proofErr w:type="spellEnd"/>
+      <w:r>
+        <w:rPr>
+          <w:rFonts w:hint="eastAsia"/>
+          <w:sz w:val="24"/>
+          <w:szCs w:val="24"/>
+        </w:rPr>
+        <w:t xml:space="preserve"> 프로토콜에 투자</w:t>
       </w:r>
     </w:p>
     <w:p>
@@ -1021,7 +1139,25 @@
           <w:sz w:val="24"/>
           <w:szCs w:val="24"/>
         </w:rPr>
-        <w:t>대부분 토큰은 이더리움에 있음)</w:t>
+        <w:t xml:space="preserve">대부분 토큰은 </w:t>
+      </w:r>
+      <w:proofErr w:type="spellStart"/>
+      <w:r>
+        <w:rPr>
+          <w:rFonts w:hint="eastAsia"/>
+          <w:sz w:val="24"/>
+          <w:szCs w:val="24"/>
+        </w:rPr>
+        <w:t>이더리움에</w:t>
+      </w:r>
+      <w:proofErr w:type="spellEnd"/>
+      <w:r>
+        <w:rPr>
+          <w:rFonts w:hint="eastAsia"/>
+          <w:sz w:val="24"/>
+          <w:szCs w:val="24"/>
+        </w:rPr>
+        <w:t xml:space="preserve"> 있음)</w:t>
       </w:r>
     </w:p>
     <w:p>
@@ -1057,6 +1193,7 @@
           <w:szCs w:val="24"/>
         </w:rPr>
       </w:pPr>
+      <w:proofErr w:type="spellStart"/>
       <w:r>
         <w:rPr>
           <w:rFonts w:hint="eastAsia"/>
@@ -1064,7 +1201,16 @@
           <w:szCs w:val="24"/>
         </w:rPr>
         <w:lastRenderedPageBreak/>
-        <w:t xml:space="preserve">비트코인이란 </w:t>
+        <w:t>비트코인이란</w:t>
+      </w:r>
+      <w:proofErr w:type="spellEnd"/>
+      <w:r>
+        <w:rPr>
+          <w:rFonts w:hint="eastAsia"/>
+          <w:sz w:val="24"/>
+          <w:szCs w:val="24"/>
+        </w:rPr>
+        <w:t xml:space="preserve"> </w:t>
       </w:r>
     </w:p>
     <w:p>
@@ -1128,7 +1274,25 @@
           <w:sz w:val="24"/>
           <w:szCs w:val="24"/>
         </w:rPr>
-        <w:t>년에 실제로 깃헙에 올라옴</w:t>
+        <w:t xml:space="preserve">년에 실제로 </w:t>
+      </w:r>
+      <w:proofErr w:type="spellStart"/>
+      <w:r>
+        <w:rPr>
+          <w:rFonts w:hint="eastAsia"/>
+          <w:sz w:val="24"/>
+          <w:szCs w:val="24"/>
+        </w:rPr>
+        <w:t>깃헙에</w:t>
+      </w:r>
+      <w:proofErr w:type="spellEnd"/>
+      <w:r>
+        <w:rPr>
+          <w:rFonts w:hint="eastAsia"/>
+          <w:sz w:val="24"/>
+          <w:szCs w:val="24"/>
+        </w:rPr>
+        <w:t xml:space="preserve"> 올라옴</w:t>
       </w:r>
     </w:p>
     <w:p>
@@ -1180,7 +1344,43 @@
           <w:sz w:val="24"/>
           <w:szCs w:val="24"/>
         </w:rPr>
-        <w:t xml:space="preserve">두 번째 층은 거래를 돕는 요소 그래서 코인이 두번쨰층의 한부분 </w:t>
+        <w:t xml:space="preserve">두 번째 층은 거래를 돕는 요소 그래서 코인이 </w:t>
+      </w:r>
+      <w:proofErr w:type="spellStart"/>
+      <w:r>
+        <w:rPr>
+          <w:rFonts w:hint="eastAsia"/>
+          <w:sz w:val="24"/>
+          <w:szCs w:val="24"/>
+        </w:rPr>
+        <w:t>두번쨰층의</w:t>
+      </w:r>
+      <w:proofErr w:type="spellEnd"/>
+      <w:r>
+        <w:rPr>
+          <w:rFonts w:hint="eastAsia"/>
+          <w:sz w:val="24"/>
+          <w:szCs w:val="24"/>
+        </w:rPr>
+        <w:t xml:space="preserve"> </w:t>
+      </w:r>
+      <w:proofErr w:type="spellStart"/>
+      <w:r>
+        <w:rPr>
+          <w:rFonts w:hint="eastAsia"/>
+          <w:sz w:val="24"/>
+          <w:szCs w:val="24"/>
+        </w:rPr>
+        <w:t>한부분</w:t>
+      </w:r>
+      <w:proofErr w:type="spellEnd"/>
+      <w:r>
+        <w:rPr>
+          <w:rFonts w:hint="eastAsia"/>
+          <w:sz w:val="24"/>
+          <w:szCs w:val="24"/>
+        </w:rPr>
+        <w:t xml:space="preserve"> </w:t>
       </w:r>
       <w:r>
         <w:rPr>
@@ -1215,13 +1415,23 @@
           <w:szCs w:val="24"/>
         </w:rPr>
       </w:pPr>
-      <w:r>
-        <w:rPr>
-          <w:rFonts w:hint="eastAsia"/>
-          <w:sz w:val="24"/>
-          <w:szCs w:val="24"/>
-        </w:rPr>
-        <w:t>비트코인은 아래와 같은 사람들을 다룬다</w:t>
+      <w:proofErr w:type="spellStart"/>
+      <w:r>
+        <w:rPr>
+          <w:rFonts w:hint="eastAsia"/>
+          <w:sz w:val="24"/>
+          <w:szCs w:val="24"/>
+        </w:rPr>
+        <w:t>비트코인은</w:t>
+      </w:r>
+      <w:proofErr w:type="spellEnd"/>
+      <w:r>
+        <w:rPr>
+          <w:rFonts w:hint="eastAsia"/>
+          <w:sz w:val="24"/>
+          <w:szCs w:val="24"/>
+        </w:rPr>
+        <w:t xml:space="preserve"> 아래와 같은 사람들을 다룬다</w:t>
       </w:r>
     </w:p>
     <w:p>
@@ -1294,13 +1504,23 @@
         </w:rPr>
         <w:t xml:space="preserve">. </w:t>
       </w:r>
-      <w:r>
-        <w:rPr>
-          <w:rFonts w:hint="eastAsia"/>
-          <w:sz w:val="24"/>
-          <w:szCs w:val="24"/>
-        </w:rPr>
-        <w:t xml:space="preserve">채굴자 </w:t>
+      <w:proofErr w:type="spellStart"/>
+      <w:r>
+        <w:rPr>
+          <w:rFonts w:hint="eastAsia"/>
+          <w:sz w:val="24"/>
+          <w:szCs w:val="24"/>
+        </w:rPr>
+        <w:t>채굴자</w:t>
+      </w:r>
+      <w:proofErr w:type="spellEnd"/>
+      <w:r>
+        <w:rPr>
+          <w:rFonts w:hint="eastAsia"/>
+          <w:sz w:val="24"/>
+          <w:szCs w:val="24"/>
+        </w:rPr>
+        <w:t xml:space="preserve"> </w:t>
       </w:r>
       <w:r>
         <w:rPr>
@@ -1347,7 +1567,25 @@
           <w:sz w:val="24"/>
           <w:szCs w:val="24"/>
         </w:rPr>
-        <w:t xml:space="preserve">대규모 채굴자 </w:t>
+        <w:t xml:space="preserve">대규모 </w:t>
+      </w:r>
+      <w:proofErr w:type="spellStart"/>
+      <w:r>
+        <w:rPr>
+          <w:rFonts w:hint="eastAsia"/>
+          <w:sz w:val="24"/>
+          <w:szCs w:val="24"/>
+        </w:rPr>
+        <w:t>채굴자</w:t>
+      </w:r>
+      <w:proofErr w:type="spellEnd"/>
+      <w:r>
+        <w:rPr>
+          <w:rFonts w:hint="eastAsia"/>
+          <w:sz w:val="24"/>
+          <w:szCs w:val="24"/>
+        </w:rPr>
+        <w:t xml:space="preserve"> </w:t>
       </w:r>
       <w:r>
         <w:rPr>
@@ -1513,13 +1751,23 @@
           <w:szCs w:val="24"/>
         </w:rPr>
       </w:pPr>
-      <w:r>
-        <w:rPr>
-          <w:rFonts w:hint="eastAsia"/>
-          <w:sz w:val="24"/>
-          <w:szCs w:val="24"/>
-        </w:rPr>
-        <w:t>비트코인은 프로토콜이다(블록체인 기술을 현실로 만들어주는?</w:t>
+      <w:proofErr w:type="spellStart"/>
+      <w:r>
+        <w:rPr>
+          <w:rFonts w:hint="eastAsia"/>
+          <w:sz w:val="24"/>
+          <w:szCs w:val="24"/>
+        </w:rPr>
+        <w:t>비트코인은</w:t>
+      </w:r>
+      <w:proofErr w:type="spellEnd"/>
+      <w:r>
+        <w:rPr>
+          <w:rFonts w:hint="eastAsia"/>
+          <w:sz w:val="24"/>
+          <w:szCs w:val="24"/>
+        </w:rPr>
+        <w:t xml:space="preserve"> 프로토콜이다(블록체인 기술을 현실로 만들어주는?</w:t>
       </w:r>
       <w:r>
         <w:rPr>
@@ -1553,6 +1801,7 @@
           <w:szCs w:val="24"/>
         </w:rPr>
       </w:pPr>
+      <w:proofErr w:type="spellStart"/>
       <w:r>
         <w:rPr>
           <w:rFonts w:hint="eastAsia"/>
@@ -1560,7 +1809,16 @@
           <w:szCs w:val="24"/>
         </w:rPr>
         <w:lastRenderedPageBreak/>
-        <w:t>비트코인 통화 정책</w:t>
+        <w:t>비트코인</w:t>
+      </w:r>
+      <w:proofErr w:type="spellEnd"/>
+      <w:r>
+        <w:rPr>
+          <w:rFonts w:hint="eastAsia"/>
+          <w:sz w:val="24"/>
+          <w:szCs w:val="24"/>
+        </w:rPr>
+        <w:t xml:space="preserve"> 통화 정책</w:t>
       </w:r>
     </w:p>
     <w:p>
@@ -1586,7 +1844,61 @@
           <w:sz w:val="24"/>
           <w:szCs w:val="24"/>
         </w:rPr>
-        <w:t>정부의 중아은행이 자체 통화 정책과 자체 금융 시스템이 있는것처럼 비트코인도 통화 정책이 있다.</w:t>
+        <w:t xml:space="preserve">정부의 </w:t>
+      </w:r>
+      <w:proofErr w:type="spellStart"/>
+      <w:r>
+        <w:rPr>
+          <w:rFonts w:hint="eastAsia"/>
+          <w:sz w:val="24"/>
+          <w:szCs w:val="24"/>
+        </w:rPr>
+        <w:t>중아은행이</w:t>
+      </w:r>
+      <w:proofErr w:type="spellEnd"/>
+      <w:r>
+        <w:rPr>
+          <w:rFonts w:hint="eastAsia"/>
+          <w:sz w:val="24"/>
+          <w:szCs w:val="24"/>
+        </w:rPr>
+        <w:t xml:space="preserve"> 자체 통화 정책과 자체 금융 시스템이 </w:t>
+      </w:r>
+      <w:proofErr w:type="spellStart"/>
+      <w:r>
+        <w:rPr>
+          <w:rFonts w:hint="eastAsia"/>
+          <w:sz w:val="24"/>
+          <w:szCs w:val="24"/>
+        </w:rPr>
+        <w:t>있는것처럼</w:t>
+      </w:r>
+      <w:proofErr w:type="spellEnd"/>
+      <w:r>
+        <w:rPr>
+          <w:rFonts w:hint="eastAsia"/>
+          <w:sz w:val="24"/>
+          <w:szCs w:val="24"/>
+        </w:rPr>
+        <w:t xml:space="preserve"> </w:t>
+      </w:r>
+      <w:proofErr w:type="spellStart"/>
+      <w:r>
+        <w:rPr>
+          <w:rFonts w:hint="eastAsia"/>
+          <w:sz w:val="24"/>
+          <w:szCs w:val="24"/>
+        </w:rPr>
+        <w:t>비트코인도</w:t>
+      </w:r>
+      <w:proofErr w:type="spellEnd"/>
+      <w:r>
+        <w:rPr>
+          <w:rFonts w:hint="eastAsia"/>
+          <w:sz w:val="24"/>
+          <w:szCs w:val="24"/>
+        </w:rPr>
+        <w:t xml:space="preserve"> 통화 정책이 있다.</w:t>
       </w:r>
     </w:p>
     <w:p>
@@ -1683,13 +1995,41 @@
         </w:rPr>
         <w:t xml:space="preserve">, </w:t>
       </w:r>
-      <w:r>
-        <w:rPr>
-          <w:rFonts w:hint="eastAsia"/>
-          <w:sz w:val="24"/>
-          <w:szCs w:val="24"/>
-        </w:rPr>
-        <w:t>비트코인 안에있는 알고리즘이 통제)</w:t>
+      <w:proofErr w:type="spellStart"/>
+      <w:r>
+        <w:rPr>
+          <w:rFonts w:hint="eastAsia"/>
+          <w:sz w:val="24"/>
+          <w:szCs w:val="24"/>
+        </w:rPr>
+        <w:t>비트코인</w:t>
+      </w:r>
+      <w:proofErr w:type="spellEnd"/>
+      <w:r>
+        <w:rPr>
+          <w:rFonts w:hint="eastAsia"/>
+          <w:sz w:val="24"/>
+          <w:szCs w:val="24"/>
+        </w:rPr>
+        <w:t xml:space="preserve"> </w:t>
+      </w:r>
+      <w:proofErr w:type="spellStart"/>
+      <w:r>
+        <w:rPr>
+          <w:rFonts w:hint="eastAsia"/>
+          <w:sz w:val="24"/>
+          <w:szCs w:val="24"/>
+        </w:rPr>
+        <w:t>안에있는</w:t>
+      </w:r>
+      <w:proofErr w:type="spellEnd"/>
+      <w:r>
+        <w:rPr>
+          <w:rFonts w:hint="eastAsia"/>
+          <w:sz w:val="24"/>
+          <w:szCs w:val="24"/>
+        </w:rPr>
+        <w:t xml:space="preserve"> 알고리즘이 통제)</w:t>
       </w:r>
     </w:p>
     <w:p>
@@ -1716,13 +2056,23 @@
         </w:rPr>
         <w:t xml:space="preserve"> </w:t>
       </w:r>
-      <w:r>
-        <w:rPr>
-          <w:rFonts w:hint="eastAsia"/>
-          <w:sz w:val="24"/>
-          <w:szCs w:val="24"/>
-        </w:rPr>
-        <w:t xml:space="preserve">비트코인의 수가 </w:t>
+      <w:proofErr w:type="spellStart"/>
+      <w:r>
+        <w:rPr>
+          <w:rFonts w:hint="eastAsia"/>
+          <w:sz w:val="24"/>
+          <w:szCs w:val="24"/>
+        </w:rPr>
+        <w:t>비트코인의</w:t>
+      </w:r>
+      <w:proofErr w:type="spellEnd"/>
+      <w:r>
+        <w:rPr>
+          <w:rFonts w:hint="eastAsia"/>
+          <w:sz w:val="24"/>
+          <w:szCs w:val="24"/>
+        </w:rPr>
+        <w:t xml:space="preserve"> 수가 </w:t>
       </w:r>
       <w:r>
         <w:rPr>
@@ -1803,14 +2153,23 @@
           <w:sz w:val="24"/>
           <w:szCs w:val="24"/>
         </w:rPr>
-        <w:t>채굴되는 빈도인가봄</w:t>
-      </w:r>
+        <w:t xml:space="preserve">채굴되는 </w:t>
+      </w:r>
+      <w:proofErr w:type="spellStart"/>
+      <w:r>
+        <w:rPr>
+          <w:rFonts w:hint="eastAsia"/>
+          <w:sz w:val="24"/>
+          <w:szCs w:val="24"/>
+        </w:rPr>
+        <w:t>빈도인가봄</w:t>
+      </w:r>
+      <w:proofErr w:type="spellEnd"/>
     </w:p>
     <w:p>
       <w:pPr>
         <w:ind w:firstLineChars="41" w:firstLine="98"/>
         <w:rPr>
-          <w:rFonts w:hint="eastAsia"/>
           <w:sz w:val="24"/>
           <w:szCs w:val="24"/>
         </w:rPr>
@@ -1836,68 +2195,544 @@
           <w:sz w:val="24"/>
           <w:szCs w:val="24"/>
         </w:rPr>
-        <w:t>걍 비트코인과 블록체인의 관계는 구글링 rrr</w:t>
-      </w:r>
-    </w:p>
-    <w:p>
-      <w:pPr>
-        <w:ind w:firstLine="240"/>
-        <w:rPr>
-          <w:sz w:val="24"/>
-          <w:szCs w:val="24"/>
-        </w:rPr>
-      </w:pPr>
-      <w:r>
-        <w:rPr>
-          <w:sz w:val="24"/>
-          <w:szCs w:val="24"/>
-        </w:rPr>
-        <w:br w:type="page"/>
-      </w:r>
-      <w:r>
-        <w:rPr>
-          <w:sz w:val="24"/>
-          <w:szCs w:val="24"/>
-        </w:rPr>
-        <w:lastRenderedPageBreak/>
-        <w:br w:type="page"/>
-      </w:r>
-    </w:p>
-    <w:p>
-      <w:pPr>
-        <w:ind w:firstLine="240"/>
-        <w:rPr>
-          <w:sz w:val="24"/>
-          <w:szCs w:val="24"/>
-        </w:rPr>
-      </w:pPr>
-      <w:r>
-        <w:rPr>
-          <w:rFonts w:hint="eastAsia"/>
-          <w:sz w:val="24"/>
-          <w:szCs w:val="24"/>
-        </w:rPr>
-        <w:lastRenderedPageBreak/>
-        <w:t>채굴 난이도</w:t>
-      </w:r>
-    </w:p>
-    <w:p>
-      <w:pPr>
-        <w:ind w:firstLine="240"/>
-        <w:rPr>
-          <w:rFonts w:hint="eastAsia"/>
-          <w:sz w:val="24"/>
-          <w:szCs w:val="24"/>
-        </w:rPr>
-      </w:pPr>
+        <w:t xml:space="preserve">걍 </w:t>
+      </w:r>
+      <w:proofErr w:type="spellStart"/>
+      <w:r>
+        <w:rPr>
+          <w:rFonts w:hint="eastAsia"/>
+          <w:sz w:val="24"/>
+          <w:szCs w:val="24"/>
+        </w:rPr>
+        <w:t>비트코인과</w:t>
+      </w:r>
+      <w:proofErr w:type="spellEnd"/>
+      <w:r>
+        <w:rPr>
+          <w:rFonts w:hint="eastAsia"/>
+          <w:sz w:val="24"/>
+          <w:szCs w:val="24"/>
+        </w:rPr>
+        <w:t xml:space="preserve"> 블록체인의 관계는 </w:t>
+      </w:r>
+      <w:proofErr w:type="spellStart"/>
+      <w:r>
+        <w:rPr>
+          <w:rFonts w:hint="eastAsia"/>
+          <w:sz w:val="24"/>
+          <w:szCs w:val="24"/>
+        </w:rPr>
+        <w:t>구글링</w:t>
+      </w:r>
+      <w:proofErr w:type="spellEnd"/>
+      <w:r>
+        <w:rPr>
+          <w:rFonts w:hint="eastAsia"/>
+          <w:sz w:val="24"/>
+          <w:szCs w:val="24"/>
+        </w:rPr>
+        <w:t xml:space="preserve"> </w:t>
+      </w:r>
+      <w:proofErr w:type="spellStart"/>
+      <w:r>
+        <w:rPr>
+          <w:rFonts w:hint="eastAsia"/>
+          <w:sz w:val="24"/>
+          <w:szCs w:val="24"/>
+        </w:rPr>
+        <w:t>rrr</w:t>
+      </w:r>
+      <w:proofErr w:type="spellEnd"/>
     </w:p>
     <w:p>
       <w:pPr>
         <w:ind w:firstLineChars="41" w:firstLine="98"/>
         <w:rPr>
-          <w:rFonts w:hint="eastAsia"/>
-          <w:sz w:val="24"/>
-          <w:szCs w:val="24"/>
+          <w:sz w:val="24"/>
+          <w:szCs w:val="24"/>
+        </w:rPr>
+      </w:pPr>
+    </w:p>
+    <w:p>
+      <w:pPr>
+        <w:ind w:firstLineChars="41" w:firstLine="98"/>
+        <w:rPr>
+          <w:sz w:val="24"/>
+          <w:szCs w:val="24"/>
+        </w:rPr>
+      </w:pPr>
+    </w:p>
+    <w:p>
+      <w:pPr>
+        <w:ind w:firstLineChars="0" w:firstLine="0"/>
+        <w:rPr>
+          <w:sz w:val="24"/>
+          <w:szCs w:val="24"/>
+        </w:rPr>
+      </w:pPr>
+      <w:r>
+        <w:rPr>
+          <w:rFonts w:hint="eastAsia"/>
+          <w:sz w:val="24"/>
+          <w:szCs w:val="24"/>
+        </w:rPr>
+        <w:t>1</w:t>
+      </w:r>
+      <w:r>
+        <w:rPr>
+          <w:sz w:val="24"/>
+          <w:szCs w:val="24"/>
+        </w:rPr>
+        <w:t xml:space="preserve">. </w:t>
+      </w:r>
+      <w:proofErr w:type="spellStart"/>
+      <w:r>
+        <w:rPr>
+          <w:rFonts w:hint="eastAsia"/>
+          <w:sz w:val="24"/>
+          <w:szCs w:val="24"/>
+        </w:rPr>
+        <w:t>비트코인이라는</w:t>
+      </w:r>
+      <w:proofErr w:type="spellEnd"/>
+      <w:r>
+        <w:rPr>
+          <w:rFonts w:hint="eastAsia"/>
+          <w:sz w:val="24"/>
+          <w:szCs w:val="24"/>
+        </w:rPr>
+        <w:t xml:space="preserve"> 거래를 해킹할 수 없는 블록체인에 기입하는듯?</w:t>
+      </w:r>
+    </w:p>
+    <w:p>
+      <w:pPr>
+        <w:ind w:firstLineChars="0" w:firstLine="0"/>
+        <w:rPr>
+          <w:sz w:val="24"/>
+          <w:szCs w:val="24"/>
+        </w:rPr>
+      </w:pPr>
+      <w:r>
+        <w:rPr>
+          <w:rFonts w:hint="eastAsia"/>
+          <w:sz w:val="24"/>
+          <w:szCs w:val="24"/>
+        </w:rPr>
+        <w:t>2</w:t>
+      </w:r>
+      <w:r>
+        <w:rPr>
+          <w:sz w:val="24"/>
+          <w:szCs w:val="24"/>
+        </w:rPr>
+        <w:t xml:space="preserve">. </w:t>
+      </w:r>
+      <w:r>
+        <w:rPr>
+          <w:rFonts w:hint="eastAsia"/>
+          <w:sz w:val="24"/>
+          <w:szCs w:val="24"/>
+        </w:rPr>
+        <w:t xml:space="preserve">거래자들이 </w:t>
+      </w:r>
+      <w:proofErr w:type="spellStart"/>
+      <w:r>
+        <w:rPr>
+          <w:rFonts w:hint="eastAsia"/>
+          <w:sz w:val="24"/>
+          <w:szCs w:val="24"/>
+        </w:rPr>
+        <w:t>비트코인을</w:t>
+      </w:r>
+      <w:proofErr w:type="spellEnd"/>
+      <w:r>
+        <w:rPr>
+          <w:rFonts w:hint="eastAsia"/>
+          <w:sz w:val="24"/>
+          <w:szCs w:val="24"/>
+        </w:rPr>
+        <w:t xml:space="preserve"> 구조 받으면 그 정보가 </w:t>
+      </w:r>
+      <w:proofErr w:type="spellStart"/>
+      <w:r>
+        <w:rPr>
+          <w:rFonts w:hint="eastAsia"/>
+          <w:sz w:val="24"/>
+          <w:szCs w:val="24"/>
+        </w:rPr>
+        <w:t>채굴자</w:t>
+      </w:r>
+      <w:proofErr w:type="spellEnd"/>
+      <w:r>
+        <w:rPr>
+          <w:rFonts w:hint="eastAsia"/>
+          <w:sz w:val="24"/>
+          <w:szCs w:val="24"/>
+        </w:rPr>
+        <w:t xml:space="preserve"> 모두에게 전달 </w:t>
+      </w:r>
+      <w:r>
+        <w:rPr>
+          <w:sz w:val="24"/>
+          <w:szCs w:val="24"/>
+        </w:rPr>
+        <w:t xml:space="preserve">-&gt; </w:t>
+      </w:r>
+      <w:r>
+        <w:rPr>
+          <w:rFonts w:hint="eastAsia"/>
+          <w:sz w:val="24"/>
+          <w:szCs w:val="24"/>
+        </w:rPr>
+        <w:t xml:space="preserve">거래 정보를 채굴자들은 기존에 </w:t>
+      </w:r>
+      <w:proofErr w:type="spellStart"/>
+      <w:r>
+        <w:rPr>
+          <w:rFonts w:hint="eastAsia"/>
+          <w:sz w:val="24"/>
+          <w:szCs w:val="24"/>
+        </w:rPr>
+        <w:t>갖고있는</w:t>
+      </w:r>
+      <w:proofErr w:type="spellEnd"/>
+      <w:r>
+        <w:rPr>
+          <w:rFonts w:hint="eastAsia"/>
+          <w:sz w:val="24"/>
+          <w:szCs w:val="24"/>
+        </w:rPr>
+        <w:t xml:space="preserve"> 블록과 비교하고 기록(채굴)한다.</w:t>
+      </w:r>
+    </w:p>
+    <w:p>
+      <w:pPr>
+        <w:ind w:firstLineChars="0" w:firstLine="0"/>
+        <w:rPr>
+          <w:sz w:val="24"/>
+          <w:szCs w:val="24"/>
+        </w:rPr>
+      </w:pPr>
+      <w:r>
+        <w:rPr>
+          <w:rFonts w:hint="eastAsia"/>
+          <w:sz w:val="24"/>
+          <w:szCs w:val="24"/>
+        </w:rPr>
+        <w:t>3</w:t>
+      </w:r>
+      <w:r>
+        <w:rPr>
+          <w:sz w:val="24"/>
+          <w:szCs w:val="24"/>
+        </w:rPr>
+        <w:t>. 24</w:t>
+      </w:r>
+      <w:r>
+        <w:rPr>
+          <w:rFonts w:hint="eastAsia"/>
+          <w:sz w:val="24"/>
+          <w:szCs w:val="24"/>
+        </w:rPr>
+        <w:t xml:space="preserve">시간 서버가 공짜로 </w:t>
+      </w:r>
+      <w:proofErr w:type="spellStart"/>
+      <w:r>
+        <w:rPr>
+          <w:rFonts w:hint="eastAsia"/>
+          <w:sz w:val="24"/>
+          <w:szCs w:val="24"/>
+        </w:rPr>
+        <w:t>어캐돌림</w:t>
+      </w:r>
+      <w:proofErr w:type="spellEnd"/>
+      <w:r>
+        <w:rPr>
+          <w:rFonts w:hint="eastAsia"/>
+          <w:sz w:val="24"/>
+          <w:szCs w:val="24"/>
+        </w:rPr>
+        <w:t>?</w:t>
+      </w:r>
+      <w:r>
+        <w:rPr>
+          <w:sz w:val="24"/>
+          <w:szCs w:val="24"/>
+        </w:rPr>
+        <w:t xml:space="preserve"> -&gt; </w:t>
+      </w:r>
+      <w:r>
+        <w:rPr>
+          <w:rFonts w:hint="eastAsia"/>
+          <w:sz w:val="24"/>
+          <w:szCs w:val="24"/>
+        </w:rPr>
+        <w:t xml:space="preserve">채굴자들이 </w:t>
+      </w:r>
+      <w:proofErr w:type="spellStart"/>
+      <w:r>
+        <w:rPr>
+          <w:rFonts w:hint="eastAsia"/>
+          <w:sz w:val="24"/>
+          <w:szCs w:val="24"/>
+        </w:rPr>
+        <w:t>돌려주는대신</w:t>
+      </w:r>
+      <w:proofErr w:type="spellEnd"/>
+      <w:r>
+        <w:rPr>
+          <w:rFonts w:hint="eastAsia"/>
+          <w:sz w:val="24"/>
+          <w:szCs w:val="24"/>
+        </w:rPr>
+        <w:t xml:space="preserve"> 대가로 코인을 받음</w:t>
+      </w:r>
+      <w:r>
+        <w:rPr>
+          <w:sz w:val="24"/>
+          <w:szCs w:val="24"/>
+        </w:rPr>
+        <w:t xml:space="preserve"> -&gt;</w:t>
+      </w:r>
+      <w:r>
+        <w:rPr>
+          <w:rFonts w:hint="eastAsia"/>
+          <w:sz w:val="24"/>
+          <w:szCs w:val="24"/>
+        </w:rPr>
+        <w:t xml:space="preserve"> 코인이 금전적 가치를 가질수록 채굴에 </w:t>
+      </w:r>
+      <w:proofErr w:type="spellStart"/>
+      <w:r>
+        <w:rPr>
+          <w:rFonts w:hint="eastAsia"/>
+          <w:sz w:val="24"/>
+          <w:szCs w:val="24"/>
+        </w:rPr>
+        <w:t>뛰드는사람은</w:t>
+      </w:r>
+      <w:proofErr w:type="spellEnd"/>
+      <w:r>
+        <w:rPr>
+          <w:rFonts w:hint="eastAsia"/>
+          <w:sz w:val="24"/>
+          <w:szCs w:val="24"/>
+        </w:rPr>
+        <w:t xml:space="preserve"> 많아지고 블록체인은 더 탄탄해짐</w:t>
+      </w:r>
+    </w:p>
+    <w:p>
+      <w:pPr>
+        <w:ind w:firstLineChars="0" w:firstLine="0"/>
+        <w:rPr>
+          <w:sz w:val="24"/>
+          <w:szCs w:val="24"/>
+        </w:rPr>
+      </w:pPr>
+    </w:p>
+    <w:p>
+      <w:pPr>
+        <w:ind w:firstLineChars="0" w:firstLine="0"/>
+        <w:rPr>
+          <w:sz w:val="24"/>
+          <w:szCs w:val="24"/>
+        </w:rPr>
+      </w:pPr>
+      <w:r>
+        <w:rPr>
+          <w:rFonts w:hint="eastAsia"/>
+          <w:sz w:val="24"/>
+          <w:szCs w:val="24"/>
+        </w:rPr>
+        <w:t xml:space="preserve">블록체인 기술은 </w:t>
+      </w:r>
+      <w:proofErr w:type="spellStart"/>
+      <w:r>
+        <w:rPr>
+          <w:rFonts w:hint="eastAsia"/>
+          <w:sz w:val="24"/>
+          <w:szCs w:val="24"/>
+        </w:rPr>
+        <w:t>코인없어도</w:t>
+      </w:r>
+      <w:proofErr w:type="spellEnd"/>
+      <w:r>
+        <w:rPr>
+          <w:rFonts w:hint="eastAsia"/>
+          <w:sz w:val="24"/>
+          <w:szCs w:val="24"/>
+        </w:rPr>
+        <w:t xml:space="preserve"> 가능함</w:t>
+      </w:r>
+    </w:p>
+    <w:p>
+      <w:pPr>
+        <w:ind w:firstLineChars="0" w:firstLine="0"/>
+        <w:rPr>
+          <w:rFonts w:hint="eastAsia"/>
+          <w:sz w:val="24"/>
+          <w:szCs w:val="24"/>
+        </w:rPr>
+      </w:pPr>
+      <w:r>
+        <w:rPr>
+          <w:rFonts w:hint="eastAsia"/>
+          <w:sz w:val="24"/>
+          <w:szCs w:val="24"/>
+        </w:rPr>
+        <w:t>반대로 코인은 블록체인 없으면 의미 없음</w:t>
+      </w:r>
+    </w:p>
+    <w:p>
+      <w:pPr>
+        <w:ind w:firstLineChars="0" w:firstLine="0"/>
+        <w:rPr>
+          <w:sz w:val="24"/>
+          <w:szCs w:val="24"/>
+        </w:rPr>
+      </w:pPr>
+    </w:p>
+    <w:p>
+      <w:pPr>
+        <w:ind w:firstLineChars="0" w:firstLine="0"/>
+        <w:rPr>
+          <w:sz w:val="32"/>
+          <w:szCs w:val="32"/>
+        </w:rPr>
+      </w:pPr>
+      <w:r>
+        <w:rPr>
+          <w:rFonts w:hint="eastAsia"/>
+          <w:sz w:val="32"/>
+          <w:szCs w:val="32"/>
+        </w:rPr>
+        <w:t>=</w:t>
+      </w:r>
+      <w:r>
+        <w:rPr>
+          <w:sz w:val="32"/>
+          <w:szCs w:val="32"/>
+        </w:rPr>
+        <w:t>----------------------------------------------------------------------</w:t>
+      </w:r>
+    </w:p>
+    <w:p>
+      <w:pPr>
+        <w:ind w:firstLineChars="0" w:firstLine="0"/>
+        <w:rPr>
+          <w:sz w:val="32"/>
+          <w:szCs w:val="32"/>
+        </w:rPr>
+      </w:pPr>
+    </w:p>
+    <w:p>
+      <w:pPr>
+        <w:ind w:firstLineChars="0" w:firstLine="0"/>
+        <w:rPr>
+          <w:rFonts w:ascii="맑은 고딕" w:eastAsia="맑은 고딕" w:hAnsi="맑은 고딕"/>
+          <w:color w:val="000000"/>
+          <w:sz w:val="24"/>
+          <w:szCs w:val="28"/>
+        </w:rPr>
+      </w:pPr>
+      <w:r>
+        <w:rPr>
+          <w:rFonts w:ascii="맑은 고딕" w:eastAsia="맑은 고딕" w:hAnsi="맑은 고딕" w:hint="eastAsia"/>
+          <w:color w:val="000000"/>
+          <w:sz w:val="24"/>
+          <w:szCs w:val="28"/>
+        </w:rPr>
+        <w:t xml:space="preserve">블록체인 </w:t>
+      </w:r>
+      <w:r>
+        <w:rPr>
+          <w:rFonts w:ascii="맑은 고딕" w:eastAsia="맑은 고딕" w:hAnsi="맑은 고딕" w:hint="eastAsia"/>
+          <w:color w:val="000000"/>
+          <w:sz w:val="24"/>
+          <w:szCs w:val="28"/>
+        </w:rPr>
+        <w:t xml:space="preserve">분산DB 기능에 스마트계약 기능이 합쳐진 것이 </w:t>
+      </w:r>
+      <w:proofErr w:type="spellStart"/>
+      <w:r>
+        <w:rPr>
+          <w:rFonts w:ascii="맑은 고딕" w:eastAsia="맑은 고딕" w:hAnsi="맑은 고딕" w:hint="eastAsia"/>
+          <w:color w:val="000000"/>
+          <w:sz w:val="24"/>
+          <w:szCs w:val="28"/>
+        </w:rPr>
+        <w:t>하이퍼레저</w:t>
+      </w:r>
+      <w:proofErr w:type="spellEnd"/>
+      <w:r>
+        <w:rPr>
+          <w:rFonts w:ascii="맑은 고딕" w:eastAsia="맑은 고딕" w:hAnsi="맑은 고딕" w:hint="eastAsia"/>
+          <w:color w:val="000000"/>
+          <w:sz w:val="24"/>
+          <w:szCs w:val="28"/>
+        </w:rPr>
+        <w:t>(Hyperledger)다.</w:t>
+      </w:r>
+    </w:p>
+    <w:p>
+      <w:pPr>
+        <w:ind w:firstLineChars="0" w:firstLine="0"/>
+        <w:rPr>
+          <w:rFonts w:ascii="맑은 고딕" w:eastAsia="맑은 고딕" w:hAnsi="맑은 고딕"/>
+          <w:color w:val="000000"/>
+          <w:sz w:val="24"/>
+          <w:szCs w:val="28"/>
+        </w:rPr>
+      </w:pPr>
+    </w:p>
+    <w:p>
+      <w:pPr>
+        <w:ind w:firstLineChars="0" w:firstLine="0"/>
+        <w:rPr>
+          <w:rFonts w:ascii="맑은 고딕" w:eastAsia="맑은 고딕" w:hAnsi="맑은 고딕"/>
+          <w:color w:val="000000"/>
+        </w:rPr>
+      </w:pPr>
+      <w:r>
+        <w:rPr>
+          <w:rFonts w:ascii="맑은 고딕" w:eastAsia="맑은 고딕" w:hAnsi="맑은 고딕" w:hint="eastAsia"/>
+          <w:color w:val="000000"/>
+        </w:rPr>
+        <w:t>블록체인은 정보공유와 투명성, 보안성은 뛰어나지만 인증이나 부인방지기능 등은 포함되지 않고 있다. 때문에 금융권에서 적용 시도 중인 블록체인 기술은 암호기술과 융합한 ‘암호블록체인(</w:t>
+      </w:r>
+      <w:proofErr w:type="spellStart"/>
+      <w:r>
+        <w:rPr>
+          <w:rFonts w:ascii="맑은 고딕" w:eastAsia="맑은 고딕" w:hAnsi="맑은 고딕" w:hint="eastAsia"/>
+          <w:color w:val="000000"/>
+        </w:rPr>
+        <w:t>CryptoBlockchain</w:t>
+      </w:r>
+      <w:proofErr w:type="spellEnd"/>
+      <w:r>
+        <w:rPr>
+          <w:rFonts w:ascii="맑은 고딕" w:eastAsia="맑은 고딕" w:hAnsi="맑은 고딕" w:hint="eastAsia"/>
+          <w:color w:val="000000"/>
+        </w:rPr>
+        <w:t>)’인 것이다. </w:t>
+      </w:r>
+    </w:p>
+    <w:p>
+      <w:pPr>
+        <w:ind w:firstLineChars="0" w:firstLine="0"/>
+        <w:rPr>
+          <w:rFonts w:ascii="맑은 고딕" w:eastAsia="맑은 고딕" w:hAnsi="맑은 고딕"/>
+          <w:color w:val="000000"/>
+        </w:rPr>
+      </w:pPr>
+    </w:p>
+    <w:p>
+      <w:pPr>
+        <w:ind w:firstLineChars="0" w:firstLine="0"/>
+        <w:rPr>
+          <w:rFonts w:hint="eastAsia"/>
+          <w:sz w:val="32"/>
+          <w:szCs w:val="32"/>
         </w:rPr>
       </w:pPr>
     </w:p>

</xml_diff>